<commit_message>
Coorection UML et Suite du rapport
</commit_message>
<xml_diff>
--- a/Raport.docx
+++ b/Raport.docx
@@ -288,26 +288,46 @@
           <w:sz w:val="28"/>
           <w:szCs w:val="28"/>
         </w:rPr>
-        <w:t>Ivan Vecerina</w:t>
-      </w:r>
-    </w:p>
-    <w:p>
-      <w:pPr>
-        <w:jc w:val="center"/>
+        <w:t xml:space="preserve">Ivan </w:t>
+      </w:r>
+      <w:proofErr w:type="spellStart"/>
+      <w:r>
         <w:rPr>
           <w:rFonts w:cs="Arial"/>
           <w:sz w:val="28"/>
           <w:szCs w:val="28"/>
         </w:rPr>
-      </w:pPr>
-      <w:r>
+        <w:t>Vecerina</w:t>
+      </w:r>
+      <w:proofErr w:type="spellEnd"/>
+    </w:p>
+    <w:p>
+      <w:pPr>
+        <w:jc w:val="center"/>
         <w:rPr>
           <w:rFonts w:cs="Arial"/>
           <w:sz w:val="28"/>
           <w:szCs w:val="28"/>
         </w:rPr>
-        <w:t>Thibault Seem</w:t>
-      </w:r>
+      </w:pPr>
+      <w:r>
+        <w:rPr>
+          <w:rFonts w:cs="Arial"/>
+          <w:sz w:val="28"/>
+          <w:szCs w:val="28"/>
+        </w:rPr>
+        <w:t xml:space="preserve">Thibault </w:t>
+      </w:r>
+      <w:proofErr w:type="spellStart"/>
+      <w:r>
+        <w:rPr>
+          <w:rFonts w:cs="Arial"/>
+          <w:sz w:val="28"/>
+          <w:szCs w:val="28"/>
+        </w:rPr>
+        <w:t>Seem</w:t>
+      </w:r>
+      <w:proofErr w:type="spellEnd"/>
     </w:p>
     <w:p>
       <w:pPr>
@@ -420,6 +440,7 @@
         </w:rPr>
         <w:t xml:space="preserve"> </w:t>
       </w:r>
+      <w:proofErr w:type="spellStart"/>
       <w:r>
         <w:rPr>
           <w:rFonts w:cs="Arial"/>
@@ -428,6 +449,7 @@
         </w:rPr>
         <w:t>Donini</w:t>
       </w:r>
+      <w:proofErr w:type="spellEnd"/>
     </w:p>
     <w:p>
       <w:pPr>
@@ -454,6 +476,7 @@
         </w:rPr>
         <w:t xml:space="preserve"> </w:t>
       </w:r>
+      <w:proofErr w:type="spellStart"/>
       <w:r>
         <w:rPr>
           <w:rFonts w:cs="Arial"/>
@@ -462,6 +485,7 @@
         </w:rPr>
         <w:t>Decorvet</w:t>
       </w:r>
+      <w:proofErr w:type="spellEnd"/>
     </w:p>
     <w:p>
       <w:pPr>
@@ -718,7 +742,7 @@
                 <w:noProof/>
                 <w:webHidden/>
               </w:rPr>
-              <w:t>3</w:t>
+              <w:t>2</w:t>
             </w:r>
             <w:r>
               <w:rPr>
@@ -789,7 +813,7 @@
                 <w:noProof/>
                 <w:webHidden/>
               </w:rPr>
-              <w:t>3</w:t>
+              <w:t>2</w:t>
             </w:r>
             <w:r>
               <w:rPr>
@@ -860,7 +884,7 @@
                 <w:noProof/>
                 <w:webHidden/>
               </w:rPr>
-              <w:t>3</w:t>
+              <w:t>2</w:t>
             </w:r>
             <w:r>
               <w:rPr>
@@ -931,7 +955,7 @@
                 <w:noProof/>
                 <w:webHidden/>
               </w:rPr>
-              <w:t>4</w:t>
+              <w:t>2</w:t>
             </w:r>
             <w:r>
               <w:rPr>
@@ -989,20 +1013,17 @@
                 <w:noProof/>
                 <w:webHidden/>
               </w:rPr>
-            </w:r>
-            <w:r>
-              <w:rPr>
-                <w:noProof/>
-                <w:webHidden/>
-              </w:rPr>
               <w:fldChar w:fldCharType="separate"/>
             </w:r>
             <w:r>
               <w:rPr>
+                <w:b/>
+                <w:bCs/>
                 <w:noProof/>
                 <w:webHidden/>
+                <w:lang w:val="en-US"/>
               </w:rPr>
-              <w:t>4</w:t>
+              <w:t>Error! Bookmark not defined.</w:t>
             </w:r>
             <w:r>
               <w:rPr>
@@ -1060,20 +1081,17 @@
                 <w:noProof/>
                 <w:webHidden/>
               </w:rPr>
-            </w:r>
-            <w:r>
-              <w:rPr>
-                <w:noProof/>
-                <w:webHidden/>
-              </w:rPr>
               <w:fldChar w:fldCharType="separate"/>
             </w:r>
             <w:r>
               <w:rPr>
+                <w:b/>
+                <w:bCs/>
                 <w:noProof/>
                 <w:webHidden/>
+                <w:lang w:val="en-US"/>
               </w:rPr>
-              <w:t>4</w:t>
+              <w:t>Error! Bookmark not defined.</w:t>
             </w:r>
             <w:r>
               <w:rPr>
@@ -1131,20 +1149,17 @@
                 <w:noProof/>
                 <w:webHidden/>
               </w:rPr>
-            </w:r>
-            <w:r>
-              <w:rPr>
-                <w:noProof/>
-                <w:webHidden/>
-              </w:rPr>
               <w:fldChar w:fldCharType="separate"/>
             </w:r>
             <w:r>
               <w:rPr>
+                <w:b/>
+                <w:bCs/>
                 <w:noProof/>
                 <w:webHidden/>
+                <w:lang w:val="en-US"/>
               </w:rPr>
-              <w:t>4</w:t>
+              <w:t>Error! Bookmark not defined.</w:t>
             </w:r>
             <w:r>
               <w:rPr>
@@ -1202,20 +1217,17 @@
                 <w:noProof/>
                 <w:webHidden/>
               </w:rPr>
-            </w:r>
-            <w:r>
-              <w:rPr>
-                <w:noProof/>
-                <w:webHidden/>
-              </w:rPr>
               <w:fldChar w:fldCharType="separate"/>
             </w:r>
             <w:r>
               <w:rPr>
+                <w:b/>
+                <w:bCs/>
                 <w:noProof/>
                 <w:webHidden/>
+                <w:lang w:val="en-US"/>
               </w:rPr>
-              <w:t>4</w:t>
+              <w:t>Error! Bookmark not defined.</w:t>
             </w:r>
             <w:r>
               <w:rPr>
@@ -1273,20 +1285,17 @@
                 <w:noProof/>
                 <w:webHidden/>
               </w:rPr>
-            </w:r>
-            <w:r>
-              <w:rPr>
-                <w:noProof/>
-                <w:webHidden/>
-              </w:rPr>
               <w:fldChar w:fldCharType="separate"/>
             </w:r>
             <w:r>
               <w:rPr>
+                <w:b/>
+                <w:bCs/>
                 <w:noProof/>
                 <w:webHidden/>
+                <w:lang w:val="en-US"/>
               </w:rPr>
-              <w:t>5</w:t>
+              <w:t>Error! Bookmark not defined.</w:t>
             </w:r>
             <w:r>
               <w:rPr>
@@ -1344,20 +1353,17 @@
                 <w:noProof/>
                 <w:webHidden/>
               </w:rPr>
-            </w:r>
-            <w:r>
-              <w:rPr>
-                <w:noProof/>
-                <w:webHidden/>
-              </w:rPr>
               <w:fldChar w:fldCharType="separate"/>
             </w:r>
             <w:r>
               <w:rPr>
+                <w:b/>
+                <w:bCs/>
                 <w:noProof/>
                 <w:webHidden/>
+                <w:lang w:val="en-US"/>
               </w:rPr>
-              <w:t>5</w:t>
+              <w:t>Error! Bookmark not defined.</w:t>
             </w:r>
             <w:r>
               <w:rPr>
@@ -1415,20 +1421,17 @@
                 <w:noProof/>
                 <w:webHidden/>
               </w:rPr>
-            </w:r>
-            <w:r>
-              <w:rPr>
-                <w:noProof/>
-                <w:webHidden/>
-              </w:rPr>
               <w:fldChar w:fldCharType="separate"/>
             </w:r>
             <w:r>
               <w:rPr>
+                <w:b/>
+                <w:bCs/>
                 <w:noProof/>
                 <w:webHidden/>
+                <w:lang w:val="en-US"/>
               </w:rPr>
-              <w:t>6</w:t>
+              <w:t>Error! Bookmark not defined.</w:t>
             </w:r>
             <w:r>
               <w:rPr>
@@ -1486,20 +1489,17 @@
                 <w:noProof/>
                 <w:webHidden/>
               </w:rPr>
-            </w:r>
-            <w:r>
-              <w:rPr>
-                <w:noProof/>
-                <w:webHidden/>
-              </w:rPr>
               <w:fldChar w:fldCharType="separate"/>
             </w:r>
             <w:r>
               <w:rPr>
+                <w:b/>
+                <w:bCs/>
                 <w:noProof/>
                 <w:webHidden/>
+                <w:lang w:val="en-US"/>
               </w:rPr>
-              <w:t>6</w:t>
+              <w:t>Error! Bookmark not defined.</w:t>
             </w:r>
             <w:r>
               <w:rPr>
@@ -1626,19 +1626,85 @@
         <w:rPr>
           <w:rFonts w:cs="Arial"/>
         </w:rPr>
-        <w:t xml:space="preserve"> Nous devons implémenter les déplacement, la gestion des tours de joueur, la prise de pièces adverse, implémenter la prise en passant er le </w:t>
+        <w:t xml:space="preserve"> Nous devons implémenter </w:t>
       </w:r>
       <w:r>
         <w:rPr>
           <w:rFonts w:cs="Arial"/>
         </w:rPr>
+        <w:t>les déplacements</w:t>
+      </w:r>
+      <w:r>
+        <w:rPr>
+          <w:rFonts w:cs="Arial"/>
+        </w:rPr>
+        <w:t>, la gestion des tours de joueur, la prise de pièces adverse, implémenter</w:t>
+      </w:r>
+      <w:r>
+        <w:rPr>
+          <w:rFonts w:cs="Arial"/>
+        </w:rPr>
+        <w:t xml:space="preserve"> la promotion,</w:t>
+      </w:r>
+      <w:r>
+        <w:rPr>
+          <w:rFonts w:cs="Arial"/>
+        </w:rPr>
+        <w:t xml:space="preserve"> la prise en passant e</w:t>
+      </w:r>
+      <w:r>
+        <w:rPr>
+          <w:rFonts w:cs="Arial"/>
+        </w:rPr>
+        <w:t>t</w:t>
+      </w:r>
+      <w:r>
+        <w:rPr>
+          <w:rFonts w:cs="Arial"/>
+        </w:rPr>
+        <w:t xml:space="preserve"> le</w:t>
+      </w:r>
+      <w:r>
+        <w:rPr>
+          <w:rFonts w:cs="Arial"/>
+        </w:rPr>
+        <w:t>s</w:t>
+      </w:r>
+      <w:r>
+        <w:rPr>
+          <w:rFonts w:cs="Arial"/>
+        </w:rPr>
+        <w:t xml:space="preserve"> </w:t>
+      </w:r>
+      <w:r>
+        <w:rPr>
+          <w:rFonts w:cs="Arial"/>
+        </w:rPr>
         <w:t>roque</w:t>
       </w:r>
       <w:r>
         <w:rPr>
           <w:rFonts w:cs="Arial"/>
         </w:rPr>
-        <w:t xml:space="preserve"> ainsi que la mise en échec.</w:t>
+        <w:t>s</w:t>
+      </w:r>
+      <w:r>
+        <w:rPr>
+          <w:rFonts w:cs="Arial"/>
+        </w:rPr>
+        <w:t xml:space="preserve"> ainsi que la </w:t>
+      </w:r>
+      <w:r>
+        <w:rPr>
+          <w:rFonts w:cs="Arial"/>
+        </w:rPr>
+        <w:t>détection de mise</w:t>
+      </w:r>
+      <w:r>
+        <w:rPr>
+          <w:rFonts w:cs="Arial"/>
+        </w:rPr>
+        <w:t xml:space="preserve"> en échec.</w:t>
       </w:r>
     </w:p>
     <w:p>
@@ -1665,9 +1731,9 @@
           <w:noProof/>
         </w:rPr>
         <w:drawing>
-          <wp:inline distT="0" distB="0" distL="0" distR="0" wp14:anchorId="2D4567F3" wp14:editId="5C7ECEE1">
-            <wp:extent cx="5909094" cy="3318018"/>
-            <wp:effectExtent l="0" t="0" r="0" b="0"/>
+          <wp:inline distT="0" distB="0" distL="0" distR="0" wp14:anchorId="2D4567F3" wp14:editId="138C0C6B">
+            <wp:extent cx="6012000" cy="3218968"/>
+            <wp:effectExtent l="0" t="0" r="8255" b="635"/>
             <wp:docPr id="10" name="Picture 10"/>
             <wp:cNvGraphicFramePr>
               <a:graphicFrameLocks xmlns:a="http://schemas.openxmlformats.org/drawingml/2006/main" noChangeAspect="1"/>
@@ -1694,7 +1760,7 @@
                   <pic:spPr>
                     <a:xfrm>
                       <a:off x="0" y="0"/>
-                      <a:ext cx="5925614" cy="3327294"/>
+                      <a:ext cx="6012000" cy="3218968"/>
                     </a:xfrm>
                     <a:prstGeom prst="rect">
                       <a:avLst/>
@@ -1721,9 +1787,9 @@
           <w:noProof/>
         </w:rPr>
         <w:drawing>
-          <wp:inline distT="0" distB="0" distL="0" distR="0" wp14:anchorId="212308C1" wp14:editId="3F19A8C1">
-            <wp:extent cx="6105525" cy="2701925"/>
-            <wp:effectExtent l="0" t="0" r="9525" b="3175"/>
+          <wp:inline distT="0" distB="0" distL="0" distR="0" wp14:anchorId="212308C1" wp14:editId="36956C28">
+            <wp:extent cx="6012000" cy="2693140"/>
+            <wp:effectExtent l="0" t="0" r="8255" b="0"/>
             <wp:docPr id="14" name="Picture 14"/>
             <wp:cNvGraphicFramePr>
               <a:graphicFrameLocks xmlns:a="http://schemas.openxmlformats.org/drawingml/2006/main" noChangeAspect="1"/>
@@ -1750,7 +1816,7 @@
                   <pic:spPr>
                     <a:xfrm>
                       <a:off x="0" y="0"/>
-                      <a:ext cx="6105525" cy="2701925"/>
+                      <a:ext cx="6012000" cy="2693140"/>
                     </a:xfrm>
                     <a:prstGeom prst="rect">
                       <a:avLst/>
@@ -1778,9 +1844,9 @@
           <w:noProof/>
         </w:rPr>
         <w:drawing>
-          <wp:inline distT="0" distB="0" distL="0" distR="0" wp14:anchorId="5C0E2E8C" wp14:editId="5241D53E">
-            <wp:extent cx="5645998" cy="2380891"/>
-            <wp:effectExtent l="0" t="0" r="0" b="635"/>
+          <wp:inline distT="0" distB="0" distL="0" distR="0" wp14:anchorId="5C0E2E8C" wp14:editId="1F6C462D">
+            <wp:extent cx="6084000" cy="2429946"/>
+            <wp:effectExtent l="0" t="0" r="0" b="8890"/>
             <wp:docPr id="16" name="Picture 16"/>
             <wp:cNvGraphicFramePr>
               <a:graphicFrameLocks xmlns:a="http://schemas.openxmlformats.org/drawingml/2006/main" noChangeAspect="1"/>
@@ -1793,7 +1859,7 @@
                     <pic:cNvPicPr/>
                   </pic:nvPicPr>
                   <pic:blipFill>
-                    <a:blip r:embed="rId12" cstate="print">
+                    <a:blip r:embed="rId12">
                       <a:extLst>
                         <a:ext uri="{28A0092B-C50C-407E-A947-70E740481C1C}">
                           <a14:useLocalDpi xmlns:a14="http://schemas.microsoft.com/office/drawing/2010/main" val="0"/>
@@ -1807,7 +1873,7 @@
                   <pic:spPr>
                     <a:xfrm>
                       <a:off x="0" y="0"/>
-                      <a:ext cx="5665173" cy="2388977"/>
+                      <a:ext cx="6084000" cy="2429946"/>
                     </a:xfrm>
                     <a:prstGeom prst="rect">
                       <a:avLst/>
@@ -1834,9 +1900,9 @@
           <w:noProof/>
         </w:rPr>
         <w:drawing>
-          <wp:inline distT="0" distB="0" distL="0" distR="0" wp14:anchorId="1BF2A5AC" wp14:editId="7B387F5E">
-            <wp:extent cx="6103620" cy="2506345"/>
-            <wp:effectExtent l="0" t="0" r="0" b="8255"/>
+          <wp:inline distT="0" distB="0" distL="0" distR="0" wp14:anchorId="1BF2A5AC" wp14:editId="505E3F0C">
+            <wp:extent cx="6084000" cy="2498288"/>
+            <wp:effectExtent l="0" t="0" r="0" b="0"/>
             <wp:docPr id="20" name="Picture 20"/>
             <wp:cNvGraphicFramePr>
               <a:graphicFrameLocks xmlns:a="http://schemas.openxmlformats.org/drawingml/2006/main" noChangeAspect="1"/>
@@ -1866,7 +1932,7 @@
                   <pic:spPr bwMode="auto">
                     <a:xfrm>
                       <a:off x="0" y="0"/>
-                      <a:ext cx="6103620" cy="2506345"/>
+                      <a:ext cx="6084000" cy="2498288"/>
                     </a:xfrm>
                     <a:prstGeom prst="rect">
                       <a:avLst/>
@@ -1926,57 +1992,69 @@
       <w:r>
         <w:t xml:space="preserve"> </w:t>
       </w:r>
+      <w:proofErr w:type="spellStart"/>
       <w:r>
         <w:rPr>
           <w:i/>
           <w:iCs/>
         </w:rPr>
-        <w:t xml:space="preserve">ChessControler </w:t>
-      </w:r>
-      <w:r>
-        <w:t>fournie pour le laboratoire. Elle représente l'univer</w:t>
-      </w:r>
-      <w:r>
-        <w:t>s</w:t>
-      </w:r>
-      <w:r>
-        <w:t xml:space="preserve"> du jeu</w:t>
-      </w:r>
-      <w:r>
-        <w:t>. C'est cette classe qui communique avec l'interfac</w:t>
-      </w:r>
-      <w:r>
-        <w:t>e. Elle gère</w:t>
-      </w:r>
-      <w:r>
-        <w:t xml:space="preserve"> le démarrage du jeu,</w:t>
-      </w:r>
-      <w:r>
-        <w:t xml:space="preserve"> le déplacement effectif des pièces, permet la communication entre les différentes parties du jeu et qui indique si un mouvement est faisable</w:t>
-      </w:r>
-      <w:r>
-        <w:t xml:space="preserve"> (Mouvement sur soi-même, sur un allié, en dehors du terrain</w:t>
-      </w:r>
-      <w:r>
-        <w:t>, le reste est</w:t>
-      </w:r>
-      <w:r>
-        <w:t xml:space="preserve"> géré par</w:t>
-      </w:r>
-      <w:r>
-        <w:t xml:space="preserve"> une </w:t>
-      </w:r>
-      <w:r>
-        <w:t>méthode</w:t>
-      </w:r>
-      <w:r>
-        <w:t xml:space="preserve"> de </w:t>
-      </w:r>
+        <w:t>ChessControler</w:t>
+      </w:r>
+      <w:proofErr w:type="spellEnd"/>
       <w:r>
         <w:rPr>
           <w:i/>
           <w:iCs/>
         </w:rPr>
+        <w:t xml:space="preserve"> </w:t>
+      </w:r>
+      <w:r>
+        <w:t>fournie pour le laboratoire. Elle représente l'univer</w:t>
+      </w:r>
+      <w:r>
+        <w:t>s</w:t>
+      </w:r>
+      <w:r>
+        <w:t xml:space="preserve"> du jeu</w:t>
+      </w:r>
+      <w:r>
+        <w:t>. C'est cette classe qui communique avec l'interfac</w:t>
+      </w:r>
+      <w:r>
+        <w:t>e. Elle gère</w:t>
+      </w:r>
+      <w:r>
+        <w:t xml:space="preserve"> le démarrage du jeu,</w:t>
+      </w:r>
+      <w:r>
+        <w:t xml:space="preserve"> le déplacement effectif des pièces, permet la communication entre les différentes parties du jeu et qui indique si un mouvement est </w:t>
+      </w:r>
+      <w:r>
+        <w:t>illégal</w:t>
+      </w:r>
+      <w:r>
+        <w:t xml:space="preserve"> (Mouvement sur soi-même, sur un allié, en dehors du terrain</w:t>
+      </w:r>
+      <w:r>
+        <w:t>, le reste est</w:t>
+      </w:r>
+      <w:r>
+        <w:t xml:space="preserve"> géré par</w:t>
+      </w:r>
+      <w:r>
+        <w:t xml:space="preserve"> une </w:t>
+      </w:r>
+      <w:r>
+        <w:t>méthode</w:t>
+      </w:r>
+      <w:r>
+        <w:t xml:space="preserve"> de </w:t>
+      </w:r>
+      <w:r>
+        <w:rPr>
+          <w:i/>
+          <w:iCs/>
+        </w:rPr>
         <w:t xml:space="preserve">Piece </w:t>
       </w:r>
       <w:r>
@@ -1986,6 +2064,16 @@
         <w:t>est appelée ensuite</w:t>
       </w:r>
       <w:r>
+        <w:t xml:space="preserve"> et La classe </w:t>
+      </w:r>
+      <w:r>
+        <w:rPr>
+          <w:i/>
+          <w:iCs/>
+        </w:rPr>
+        <w:t>Move</w:t>
+      </w:r>
+      <w:r>
         <w:t>)</w:t>
       </w:r>
       <w:r>
@@ -1995,16 +2083,28 @@
         <w:t xml:space="preserve"> Elle gère</w:t>
       </w:r>
       <w:r>
-        <w:t xml:space="preserve"> aussi</w:t>
-      </w:r>
-      <w:r>
-        <w:t xml:space="preserve"> la promotion de pion</w:t>
+        <w:t xml:space="preserve"> </w:t>
+      </w:r>
+      <w:r>
+        <w:t>la promotion de pion</w:t>
       </w:r>
       <w:r>
         <w:t xml:space="preserve"> quand ils arrivent sur la ligne finale en face</w:t>
       </w:r>
       <w:r>
-        <w:t>. Finalement c'est cette classe qui met en place la méthode qui vérifie si un roi est en échec.</w:t>
+        <w:t>.</w:t>
+      </w:r>
+      <w:r>
+        <w:t xml:space="preserve"> C'est aussi ici qu'est enregistré la position </w:t>
+      </w:r>
+      <w:r>
+        <w:t>permettant</w:t>
+      </w:r>
+      <w:r>
+        <w:t xml:space="preserve"> une prise en passant</w:t>
+      </w:r>
+      <w:r>
+        <w:t>.</w:t>
       </w:r>
     </w:p>
     <w:p/>
@@ -2012,9 +2112,11 @@
       <w:pPr>
         <w:pStyle w:val="Heading3"/>
       </w:pPr>
+      <w:proofErr w:type="spellStart"/>
       <w:r>
         <w:t>Board</w:t>
       </w:r>
+      <w:proofErr w:type="spellEnd"/>
     </w:p>
     <w:p>
       <w:r>
@@ -2065,13 +2167,16 @@
       <w:r>
         <w:t xml:space="preserve"> et permet d'initialiser le placement des pièces au début de partie.</w:t>
       </w:r>
+      <w:r>
+        <w:t xml:space="preserve"> Elle implémente aussi une méthode permettant de savoir si un joueur peut attaquer une certaine case (permet la détection de mise en échec).</w:t>
+      </w:r>
     </w:p>
     <w:p>
       <w:pPr>
         <w:pStyle w:val="Heading3"/>
       </w:pPr>
       <w:r>
-        <w:t>BoardPos2D</w:t>
+        <w:t>Promotion</w:t>
       </w:r>
     </w:p>
     <w:p>
@@ -2082,36 +2187,81 @@
         </w:rPr>
       </w:pPr>
       <w:r>
-        <w:t>Cette classe permet d'obtenir une position sur l'</w:t>
-      </w:r>
-      <w:r>
-        <w:t>échiquier</w:t>
-      </w:r>
-      <w:r>
-        <w:t xml:space="preserve">. Toutes les pièces ont leur </w:t>
-      </w:r>
-      <w:r>
-        <w:t>position enregistrée de cette manière. La classe met à dispositions des méthodes pour obtenir une position en offset d'une autre</w:t>
-      </w:r>
-      <w:r>
-        <w:t xml:space="preserve">, si une position donnée se trouve dans les limites du plateau et overide les méthodes </w:t>
-      </w:r>
-      <w:r>
+        <w:t xml:space="preserve">Cette classe permet simplement de créer les différentes instances de promotion possible, Tout cela est mis en place dans la classe </w:t>
+      </w:r>
+    </w:p>
+    <w:p>
+      <w:pPr>
+        <w:pStyle w:val="Heading3"/>
+      </w:pPr>
+      <w:r>
+        <w:t>BoardPos2D</w:t>
+      </w:r>
+    </w:p>
+    <w:p>
+      <w:pPr>
         <w:rPr>
           <w:i/>
           <w:iCs/>
         </w:rPr>
-        <w:t xml:space="preserve">equals </w:t>
-      </w:r>
-      <w:r>
-        <w:t xml:space="preserve">et </w:t>
-      </w:r>
+      </w:pPr>
+      <w:r>
+        <w:t>Cette classe permet d'obtenir une position sur l'</w:t>
+      </w:r>
+      <w:r>
+        <w:t>échiquier</w:t>
+      </w:r>
+      <w:r>
+        <w:t xml:space="preserve">. Toutes les pièces ont leur </w:t>
+      </w:r>
+      <w:r>
+        <w:t>position enregistrée de cette manière. La classe met à dispositions des méthodes pour obtenir une position en offset d'une autre</w:t>
+      </w:r>
+      <w:r>
+        <w:t xml:space="preserve">, si une position donnée se trouve dans les limites du plateau et </w:t>
+      </w:r>
+      <w:proofErr w:type="spellStart"/>
+      <w:r>
+        <w:t>overide</w:t>
+      </w:r>
+      <w:proofErr w:type="spellEnd"/>
+      <w:r>
+        <w:t xml:space="preserve"> les méthodes </w:t>
+      </w:r>
+      <w:proofErr w:type="spellStart"/>
       <w:r>
         <w:rPr>
           <w:i/>
           <w:iCs/>
         </w:rPr>
-        <w:t>hashCode.</w:t>
+        <w:t>equals</w:t>
+      </w:r>
+      <w:proofErr w:type="spellEnd"/>
+      <w:r>
+        <w:rPr>
+          <w:i/>
+          <w:iCs/>
+        </w:rPr>
+        <w:t xml:space="preserve"> </w:t>
+      </w:r>
+      <w:r>
+        <w:t xml:space="preserve">et </w:t>
+      </w:r>
+      <w:proofErr w:type="spellStart"/>
+      <w:r>
+        <w:rPr>
+          <w:i/>
+          <w:iCs/>
+        </w:rPr>
+        <w:t>hashCode</w:t>
+      </w:r>
+      <w:proofErr w:type="spellEnd"/>
+      <w:r>
+        <w:rPr>
+          <w:i/>
+          <w:iCs/>
+        </w:rPr>
+        <w:t>.</w:t>
       </w:r>
     </w:p>
     <w:p>
@@ -2175,14 +2325,55 @@
       <w:r>
         <w:t xml:space="preserve"> </w:t>
       </w:r>
+      <w:r>
+        <w:t xml:space="preserve">Aussi, elle </w:t>
+      </w:r>
+      <w:proofErr w:type="spellStart"/>
+      <w:r>
+        <w:t>overide</w:t>
+      </w:r>
+      <w:proofErr w:type="spellEnd"/>
+      <w:r>
+        <w:t xml:space="preserve"> les méthodes </w:t>
+      </w:r>
+      <w:proofErr w:type="spellStart"/>
+      <w:r>
+        <w:rPr>
+          <w:i/>
+          <w:iCs/>
+        </w:rPr>
+        <w:t>equals</w:t>
+      </w:r>
+      <w:proofErr w:type="spellEnd"/>
+      <w:r>
+        <w:rPr>
+          <w:i/>
+          <w:iCs/>
+        </w:rPr>
+        <w:t xml:space="preserve"> </w:t>
+      </w:r>
+      <w:r>
+        <w:t xml:space="preserve">et </w:t>
+      </w:r>
+      <w:proofErr w:type="spellStart"/>
+      <w:r>
+        <w:rPr>
+          <w:i/>
+          <w:iCs/>
+        </w:rPr>
+        <w:t>hashCode</w:t>
+      </w:r>
+      <w:proofErr w:type="spellEnd"/>
     </w:p>
     <w:p>
       <w:pPr>
         <w:pStyle w:val="Heading4"/>
       </w:pPr>
+      <w:proofErr w:type="spellStart"/>
       <w:r>
         <w:t>MoveTrackedPiece</w:t>
       </w:r>
+      <w:proofErr w:type="spellEnd"/>
     </w:p>
     <w:p>
       <w:r>
@@ -2248,9 +2439,11 @@
       <w:pPr>
         <w:pStyle w:val="Heading5"/>
       </w:pPr>
+      <w:proofErr w:type="spellStart"/>
       <w:r>
         <w:t>Pawn</w:t>
       </w:r>
+      <w:proofErr w:type="spellEnd"/>
     </w:p>
     <w:p>
       <w:r>
@@ -2289,9 +2482,11 @@
       <w:pPr>
         <w:pStyle w:val="Heading4"/>
       </w:pPr>
+      <w:proofErr w:type="spellStart"/>
       <w:r>
         <w:t>SlidingPiece</w:t>
       </w:r>
+      <w:proofErr w:type="spellEnd"/>
     </w:p>
     <w:p>
       <w:r>
@@ -2342,9 +2537,11 @@
       <w:pPr>
         <w:pStyle w:val="Heading5"/>
       </w:pPr>
+      <w:proofErr w:type="spellStart"/>
       <w:r>
         <w:t>Rook</w:t>
       </w:r>
+      <w:proofErr w:type="spellEnd"/>
     </w:p>
     <w:p>
       <w:r>
@@ -2397,9 +2594,10 @@
     </w:p>
     <w:p>
       <w:pPr>
-        <w:pStyle w:val="Heading4"/>
-      </w:pPr>
-      <w:r>
+        <w:pStyle w:val="Heading3"/>
+      </w:pPr>
+      <w:r>
+        <w:lastRenderedPageBreak/>
         <w:t>Move</w:t>
       </w:r>
       <w:r>
@@ -2446,19 +2644,21 @@
       <w:r>
         <w:t xml:space="preserve">et sa fille </w:t>
       </w:r>
+      <w:proofErr w:type="spellStart"/>
       <w:r>
         <w:rPr>
           <w:i/>
           <w:iCs/>
         </w:rPr>
-        <w:t>EnPassant,</w:t>
-      </w:r>
+        <w:t>EnPassant</w:t>
+      </w:r>
+      <w:proofErr w:type="spellEnd"/>
       <w:r>
         <w:rPr>
           <w:i/>
           <w:iCs/>
         </w:rPr>
-        <w:t xml:space="preserve"> Casteling,</w:t>
+        <w:t>,</w:t>
       </w:r>
       <w:r>
         <w:rPr>
@@ -2467,100 +2667,284 @@
         </w:rPr>
         <w:t xml:space="preserve"> </w:t>
       </w:r>
-      <w:r>
-        <w:t xml:space="preserve">et </w:t>
-      </w:r>
+      <w:proofErr w:type="spellStart"/>
       <w:r>
         <w:rPr>
           <w:i/>
           <w:iCs/>
         </w:rPr>
-        <w:t>PawnJump</w:t>
-      </w:r>
-      <w:r>
-        <w:t>)</w:t>
-      </w:r>
-      <w:r>
-        <w:t xml:space="preserve"> est la classe qui essaye de déplacer une pièce. Si cela devrait mettre le joueur actuel en échec ce mouvement est annulé. Les méthodes </w:t>
-      </w:r>
+        <w:t>Castling</w:t>
+      </w:r>
+      <w:proofErr w:type="spellEnd"/>
       <w:r>
         <w:rPr>
           <w:i/>
           <w:iCs/>
         </w:rPr>
-        <w:t>doMove</w:t>
+        <w:t>,</w:t>
       </w:r>
       <w:r>
         <w:rPr>
           <w:i/>
           <w:iCs/>
         </w:rPr>
-        <w:t xml:space="preserve">, tryMove, checkMove, et rollbackMove </w:t>
-      </w:r>
-      <w:r>
-        <w:t xml:space="preserve">font cela, dans </w:t>
-      </w:r>
+        <w:t xml:space="preserve"> </w:t>
+      </w:r>
+      <w:r>
+        <w:t xml:space="preserve">et </w:t>
+      </w:r>
+      <w:proofErr w:type="spellStart"/>
       <w:r>
         <w:rPr>
           <w:i/>
           <w:iCs/>
         </w:rPr>
-        <w:t>doMove</w:t>
-      </w:r>
-      <w:r>
-        <w:t xml:space="preserve"> </w:t>
-      </w:r>
-      <w:r>
-        <w:t>on</w:t>
-      </w:r>
-      <w:r>
-        <w:t xml:space="preserve"> essaye (</w:t>
-      </w:r>
+        <w:t>PawnJump</w:t>
+      </w:r>
+      <w:proofErr w:type="spellEnd"/>
+      <w:r>
+        <w:t>)</w:t>
+      </w:r>
+      <w:r>
+        <w:t xml:space="preserve"> est la classe qui essaye de déplacer une pièce. Si cela devrait mettre le joueur actuel en échec ce mouvement est annulé. Les méthodes </w:t>
+      </w:r>
+      <w:proofErr w:type="spellStart"/>
       <w:r>
         <w:rPr>
           <w:i/>
           <w:iCs/>
         </w:rPr>
-        <w:t>tryMove</w:t>
-      </w:r>
-      <w:r>
-        <w:t>) de se déplacer</w:t>
-      </w:r>
-      <w:r>
-        <w:t>, puis on vérifie qu'on ne se met pas en échec (</w:t>
-      </w:r>
+        <w:t>doMove</w:t>
+      </w:r>
+      <w:proofErr w:type="spellEnd"/>
       <w:r>
         <w:rPr>
           <w:i/>
           <w:iCs/>
         </w:rPr>
-        <w:t>checkMove</w:t>
-      </w:r>
-      <w:r>
-        <w:t>) et s'il faut on revient en arrière (</w:t>
-      </w:r>
+        <w:t xml:space="preserve">, </w:t>
+      </w:r>
+      <w:proofErr w:type="spellStart"/>
       <w:r>
         <w:rPr>
           <w:i/>
           <w:iCs/>
         </w:rPr>
+        <w:t>tryMove</w:t>
+      </w:r>
+      <w:proofErr w:type="spellEnd"/>
+      <w:r>
+        <w:rPr>
+          <w:i/>
+          <w:iCs/>
+        </w:rPr>
+        <w:t xml:space="preserve">, </w:t>
+      </w:r>
+      <w:proofErr w:type="spellStart"/>
+      <w:r>
+        <w:rPr>
+          <w:i/>
+          <w:iCs/>
+        </w:rPr>
+        <w:t>checkMove</w:t>
+      </w:r>
+      <w:proofErr w:type="spellEnd"/>
+      <w:r>
+        <w:rPr>
+          <w:i/>
+          <w:iCs/>
+        </w:rPr>
+        <w:t xml:space="preserve">, et </w:t>
+      </w:r>
+      <w:proofErr w:type="spellStart"/>
+      <w:r>
+        <w:rPr>
+          <w:i/>
+          <w:iCs/>
+        </w:rPr>
         <w:t>rollbackMove</w:t>
       </w:r>
+      <w:proofErr w:type="spellEnd"/>
+      <w:r>
+        <w:rPr>
+          <w:i/>
+          <w:iCs/>
+        </w:rPr>
+        <w:t xml:space="preserve"> </w:t>
+      </w:r>
+      <w:r>
+        <w:t xml:space="preserve">font cela, dans </w:t>
+      </w:r>
+      <w:proofErr w:type="spellStart"/>
+      <w:r>
+        <w:rPr>
+          <w:i/>
+          <w:iCs/>
+        </w:rPr>
+        <w:t>doMove</w:t>
+      </w:r>
+      <w:proofErr w:type="spellEnd"/>
+      <w:r>
+        <w:t xml:space="preserve"> </w:t>
+      </w:r>
+      <w:r>
+        <w:t>on</w:t>
+      </w:r>
+      <w:r>
+        <w:t xml:space="preserve"> essaye (</w:t>
+      </w:r>
+      <w:proofErr w:type="spellStart"/>
+      <w:r>
+        <w:rPr>
+          <w:i/>
+          <w:iCs/>
+        </w:rPr>
+        <w:t>tryMove</w:t>
+      </w:r>
+      <w:proofErr w:type="spellEnd"/>
+      <w:r>
+        <w:t>) de se déplacer</w:t>
+      </w:r>
+      <w:r>
+        <w:t>, puis on vérifie qu'on ne se met pas en échec (</w:t>
+      </w:r>
+      <w:proofErr w:type="spellStart"/>
+      <w:r>
+        <w:rPr>
+          <w:i/>
+          <w:iCs/>
+        </w:rPr>
+        <w:t>checkMove</w:t>
+      </w:r>
+      <w:proofErr w:type="spellEnd"/>
+      <w:r>
+        <w:t>) et s'il faut on revient en arrière (</w:t>
+      </w:r>
+      <w:proofErr w:type="spellStart"/>
+      <w:r>
+        <w:rPr>
+          <w:i/>
+          <w:iCs/>
+        </w:rPr>
+        <w:t>rollbackMove</w:t>
+      </w:r>
+      <w:proofErr w:type="spellEnd"/>
       <w:r>
         <w:t>)</w:t>
       </w:r>
     </w:p>
     <w:p>
       <w:pPr>
+        <w:pStyle w:val="Heading4"/>
+      </w:pPr>
+      <w:r>
+        <w:t>Attack</w:t>
+      </w:r>
+    </w:p>
+    <w:p>
+      <w:r>
+        <w:t xml:space="preserve">Cette fille de </w:t>
+      </w:r>
+      <w:r>
+        <w:rPr>
+          <w:i/>
+          <w:iCs/>
+        </w:rPr>
+        <w:t>Move</w:t>
+      </w:r>
+      <w:r>
+        <w:t xml:space="preserve"> met en place la prise de pièces </w:t>
+      </w:r>
+      <w:r>
+        <w:t>adverse.</w:t>
+      </w:r>
+    </w:p>
+    <w:p>
+      <w:pPr>
+        <w:pStyle w:val="Heading4"/>
+      </w:pPr>
+      <w:proofErr w:type="spellStart"/>
+      <w:r>
+        <w:t>EnPassant</w:t>
+      </w:r>
+      <w:proofErr w:type="spellEnd"/>
+    </w:p>
+    <w:p>
+      <w:r>
+        <w:t xml:space="preserve">Cette prise particulière permet de faire la prise en passant à l'aide de la position enregistrée dans </w:t>
+      </w:r>
+      <w:r>
+        <w:rPr>
+          <w:i/>
+          <w:iCs/>
+        </w:rPr>
+        <w:t>Game</w:t>
+      </w:r>
+      <w:r>
+        <w:rPr>
+          <w:i/>
+          <w:iCs/>
+        </w:rPr>
+        <w:t>.</w:t>
+      </w:r>
+    </w:p>
+    <w:p>
+      <w:pPr>
+        <w:pStyle w:val="Heading4"/>
+      </w:pPr>
+      <w:proofErr w:type="spellStart"/>
+      <w:r>
+        <w:t>Castling</w:t>
+      </w:r>
+      <w:proofErr w:type="spellEnd"/>
+    </w:p>
+    <w:p>
+      <w:r>
+        <w:t xml:space="preserve">Ce mouvement particulier est le roque tel </w:t>
+      </w:r>
+      <w:r>
+        <w:t>qu'expliqué</w:t>
+      </w:r>
+      <w:r>
+        <w:t xml:space="preserve"> ci-dessus dans </w:t>
+      </w:r>
+      <w:r>
+        <w:rPr>
+          <w:i/>
+          <w:iCs/>
+        </w:rPr>
+        <w:t>King</w:t>
+      </w:r>
+      <w:r>
+        <w:t>.</w:t>
+      </w:r>
+    </w:p>
+    <w:p>
+      <w:pPr>
+        <w:pStyle w:val="Heading4"/>
+      </w:pPr>
+      <w:proofErr w:type="spellStart"/>
+      <w:r>
+        <w:t>PawnJump</w:t>
+      </w:r>
+      <w:proofErr w:type="spellEnd"/>
+    </w:p>
+    <w:p>
+      <w:r>
+        <w:t>Ce mouvement particulier du pion lui permet de faire un déplacement de 2 cases plutôt que d'une si c'est son premier mouvement.</w:t>
+      </w:r>
+    </w:p>
+    <w:p>
+      <w:pPr>
         <w:pStyle w:val="Heading1"/>
       </w:pPr>
       <w:bookmarkStart w:id="3" w:name="_Toc93521311"/>
       <w:r>
-        <w:lastRenderedPageBreak/>
         <w:t>Tests</w:t>
       </w:r>
       <w:bookmarkEnd w:id="3"/>
     </w:p>
+    <w:p/>
     <w:sectPr>
       <w:endnotePr>
         <w:numFmt w:val="decimal"/>
@@ -2666,8 +3050,18 @@
               <w:spacing w:val="-3"/>
               <w:lang w:val="en-US"/>
             </w:rPr>
-            <w:t>Ivan Vecerina</w:t>
+            <w:t xml:space="preserve">Ivan </w:t>
           </w:r>
+          <w:proofErr w:type="spellStart"/>
+          <w:r>
+            <w:rPr>
+              <w:rFonts w:ascii="Helvetica" w:hAnsi="Helvetica"/>
+              <w:spacing w:val="-3"/>
+              <w:lang w:val="en-US"/>
+            </w:rPr>
+            <w:t>Vecerina</w:t>
+          </w:r>
+          <w:proofErr w:type="spellEnd"/>
           <w:r>
             <w:rPr>
               <w:rFonts w:ascii="Helvetica" w:hAnsi="Helvetica"/>
@@ -5169,7 +5563,7 @@
   <w:abstractNum w:abstractNumId="20" w15:restartNumberingAfterBreak="0">
     <w:nsid w:val="3FC82AFD"/>
     <w:multiLevelType w:val="multilevel"/>
-    <w:tmpl w:val="A432A0C8"/>
+    <w:tmpl w:val="E2ECF65C"/>
     <w:lvl w:ilvl="0">
       <w:start w:val="1"/>
       <w:numFmt w:val="decimal"/>

</xml_diff>